<commit_message>
Fixed some picture details.
Tested: Adobe Acrobat
Former-commit-id: b89ddab85580be0be91c4703851f39d9c203eac5
</commit_message>
<xml_diff>
--- a/projects/SWMR/Design-Metadata-Cache-Issues-Retries-SWMR-v3.docx
+++ b/projects/SWMR/Design-Metadata-Cache-Issues-Retries-SWMR-v3.docx
@@ -277,7 +277,7 @@
         <w:fldChar w:fldCharType="begin"/>
       </w:r>
       <w:r>
-        <w:instrText xml:space="preserve"> PAGEREF _Toc380397358 \h </w:instrText>
+        <w:instrText xml:space="preserve"> PAGEREF _Toc380413847 \h </w:instrText>
       </w:r>
       <w:r>
         <w:fldChar w:fldCharType="separate"/>
@@ -306,7 +306,7 @@
         <w:fldChar w:fldCharType="begin"/>
       </w:r>
       <w:r>
-        <w:instrText xml:space="preserve"> PAGEREF _Toc380397359 \h </w:instrText>
+        <w:instrText xml:space="preserve"> PAGEREF _Toc380413848 \h </w:instrText>
       </w:r>
       <w:r>
         <w:fldChar w:fldCharType="separate"/>
@@ -335,7 +335,7 @@
         <w:fldChar w:fldCharType="begin"/>
       </w:r>
       <w:r>
-        <w:instrText xml:space="preserve"> PAGEREF _Toc380397360 \h </w:instrText>
+        <w:instrText xml:space="preserve"> PAGEREF _Toc380413849 \h </w:instrText>
       </w:r>
       <w:r>
         <w:fldChar w:fldCharType="separate"/>
@@ -364,7 +364,7 @@
         <w:fldChar w:fldCharType="begin"/>
       </w:r>
       <w:r>
-        <w:instrText xml:space="preserve"> PAGEREF _Toc380397361 \h </w:instrText>
+        <w:instrText xml:space="preserve"> PAGEREF _Toc380413850 \h </w:instrText>
       </w:r>
       <w:r>
         <w:fldChar w:fldCharType="separate"/>
@@ -393,7 +393,7 @@
         <w:fldChar w:fldCharType="begin"/>
       </w:r>
       <w:r>
-        <w:instrText xml:space="preserve"> PAGEREF _Toc380397362 \h </w:instrText>
+        <w:instrText xml:space="preserve"> PAGEREF _Toc380413851 \h </w:instrText>
       </w:r>
       <w:r>
         <w:fldChar w:fldCharType="separate"/>
@@ -422,13 +422,13 @@
         <w:fldChar w:fldCharType="begin"/>
       </w:r>
       <w:r>
-        <w:instrText xml:space="preserve"> PAGEREF _Toc380397363 \h </w:instrText>
+        <w:instrText xml:space="preserve"> PAGEREF _Toc380413852 \h </w:instrText>
       </w:r>
       <w:r>
         <w:fldChar w:fldCharType="separate"/>
       </w:r>
       <w:r>
-        <w:t>7</w:t>
+        <w:t>8</w:t>
       </w:r>
       <w:r>
         <w:fldChar w:fldCharType="end"/>
@@ -451,12 +451,41 @@
         <w:fldChar w:fldCharType="begin"/>
       </w:r>
       <w:r>
-        <w:instrText xml:space="preserve"> PAGEREF _Toc380397364 \h </w:instrText>
+        <w:instrText xml:space="preserve"> PAGEREF _Toc380413853 \h </w:instrText>
       </w:r>
       <w:r>
         <w:fldChar w:fldCharType="separate"/>
       </w:r>
       <w:r>
+        <w:t>8</w:t>
+      </w:r>
+      <w:r>
+        <w:fldChar w:fldCharType="end"/>
+      </w:r>
+    </w:p>
+    <w:p>
+      <w:pPr>
+        <w:pStyle w:val="TOC1"/>
+        <w:rPr>
+          <w:lang w:bidi="ar-SA"/>
+        </w:rPr>
+      </w:pPr>
+      <w:r>
+        <w:t>4. Problems That Affect SWMR</w:t>
+      </w:r>
+      <w:r>
+        <w:tab/>
+      </w:r>
+      <w:r>
+        <w:fldChar w:fldCharType="begin"/>
+      </w:r>
+      <w:r>
+        <w:instrText xml:space="preserve"> PAGEREF _Toc380413854 \h </w:instrText>
+      </w:r>
+      <w:r>
+        <w:fldChar w:fldCharType="separate"/>
+      </w:r>
+      <w:r>
         <w:t>9</w:t>
       </w:r>
       <w:r>
@@ -465,13 +494,71 @@
     </w:p>
     <w:p>
       <w:pPr>
+        <w:pStyle w:val="TOC2"/>
+        <w:rPr>
+          <w:lang w:bidi="ar-SA"/>
+        </w:rPr>
+      </w:pPr>
+      <w:r>
+        <w:t>4.1. Flush Ordering</w:t>
+      </w:r>
+      <w:r>
+        <w:tab/>
+      </w:r>
+      <w:r>
+        <w:fldChar w:fldCharType="begin"/>
+      </w:r>
+      <w:r>
+        <w:instrText xml:space="preserve"> PAGEREF _Toc380413855 \h </w:instrText>
+      </w:r>
+      <w:r>
+        <w:fldChar w:fldCharType="separate"/>
+      </w:r>
+      <w:r>
+        <w:t>9</w:t>
+      </w:r>
+      <w:r>
+        <w:fldChar w:fldCharType="end"/>
+      </w:r>
+    </w:p>
+    <w:p>
+      <w:pPr>
+        <w:pStyle w:val="TOC2"/>
+        <w:rPr>
+          <w:lang w:bidi="ar-SA"/>
+        </w:rPr>
+      </w:pPr>
+      <w:r>
+        <w:t>4.2. Torn Writes</w:t>
+      </w:r>
+      <w:r>
+        <w:tab/>
+      </w:r>
+      <w:r>
+        <w:fldChar w:fldCharType="begin"/>
+      </w:r>
+      <w:r>
+        <w:instrText xml:space="preserve"> PAGEREF _Toc380413856 \h </w:instrText>
+      </w:r>
+      <w:r>
+        <w:fldChar w:fldCharType="separate"/>
+      </w:r>
+      <w:r>
+        <w:t>9</w:t>
+      </w:r>
+      <w:r>
+        <w:fldChar w:fldCharType="end"/>
+      </w:r>
+    </w:p>
+    <w:p>
+      <w:pPr>
         <w:pStyle w:val="TOC1"/>
         <w:rPr>
           <w:lang w:bidi="ar-SA"/>
         </w:rPr>
       </w:pPr>
       <w:r>
-        <w:t>4. Problems That Affect SWMR</w:t>
+        <w:t>5. Solutions</w:t>
       </w:r>
       <w:r>
         <w:tab/>
@@ -480,13 +567,13 @@
         <w:fldChar w:fldCharType="begin"/>
       </w:r>
       <w:r>
-        <w:instrText xml:space="preserve"> PAGEREF _Toc380397365 \h </w:instrText>
+        <w:instrText xml:space="preserve"> PAGEREF _Toc380413857 \h </w:instrText>
       </w:r>
       <w:r>
         <w:fldChar w:fldCharType="separate"/>
       </w:r>
       <w:r>
-        <w:t>10</w:t>
+        <w:t>11</w:t>
       </w:r>
       <w:r>
         <w:fldChar w:fldCharType="end"/>
@@ -500,7 +587,7 @@
         </w:rPr>
       </w:pPr>
       <w:r>
-        <w:t>4.1. Flush Ordering</w:t>
+        <w:t>5.1. Flush Dependencies</w:t>
       </w:r>
       <w:r>
         <w:tab/>
@@ -509,13 +596,13 @@
         <w:fldChar w:fldCharType="begin"/>
       </w:r>
       <w:r>
-        <w:instrText xml:space="preserve"> PAGEREF _Toc380397366 \h </w:instrText>
+        <w:instrText xml:space="preserve"> PAGEREF _Toc380413858 \h </w:instrText>
       </w:r>
       <w:r>
         <w:fldChar w:fldCharType="separate"/>
       </w:r>
       <w:r>
-        <w:t>10</w:t>
+        <w:t>11</w:t>
       </w:r>
       <w:r>
         <w:fldChar w:fldCharType="end"/>
@@ -529,7 +616,7 @@
         </w:rPr>
       </w:pPr>
       <w:r>
-        <w:t>4.2. Torn Writes</w:t>
+        <w:t>5.2. Chunk Proxies</w:t>
       </w:r>
       <w:r>
         <w:tab/>
@@ -538,13 +625,13 @@
         <w:fldChar w:fldCharType="begin"/>
       </w:r>
       <w:r>
-        <w:instrText xml:space="preserve"> PAGEREF _Toc380397367 \h </w:instrText>
+        <w:instrText xml:space="preserve"> PAGEREF _Toc380413859 \h </w:instrText>
       </w:r>
       <w:r>
         <w:fldChar w:fldCharType="separate"/>
       </w:r>
       <w:r>
-        <w:t>10</w:t>
+        <w:t>11</w:t>
       </w:r>
       <w:r>
         <w:fldChar w:fldCharType="end"/>
@@ -552,13 +639,100 @@
     </w:p>
     <w:p>
       <w:pPr>
+        <w:pStyle w:val="TOC2"/>
+        <w:rPr>
+          <w:lang w:bidi="ar-SA"/>
+        </w:rPr>
+      </w:pPr>
+      <w:r>
+        <w:t>5.3. Read Retries</w:t>
+      </w:r>
+      <w:r>
+        <w:tab/>
+      </w:r>
+      <w:r>
+        <w:fldChar w:fldCharType="begin"/>
+      </w:r>
+      <w:r>
+        <w:instrText xml:space="preserve"> PAGEREF _Toc380413860 \h </w:instrText>
+      </w:r>
+      <w:r>
+        <w:fldChar w:fldCharType="separate"/>
+      </w:r>
+      <w:r>
+        <w:t>12</w:t>
+      </w:r>
+      <w:r>
+        <w:fldChar w:fldCharType="end"/>
+      </w:r>
+    </w:p>
+    <w:p>
+      <w:pPr>
+        <w:pStyle w:val="TOC2"/>
+        <w:rPr>
+          <w:lang w:bidi="ar-SA"/>
+        </w:rPr>
+      </w:pPr>
+      <w:r>
+        <w:t>5.4. Prevention of Non-checksummed Metadata Use</w:t>
+      </w:r>
+      <w:r>
+        <w:tab/>
+      </w:r>
+      <w:r>
+        <w:fldChar w:fldCharType="begin"/>
+      </w:r>
+      <w:r>
+        <w:instrText xml:space="preserve"> PAGEREF _Toc380413861 \h </w:instrText>
+      </w:r>
+      <w:r>
+        <w:fldChar w:fldCharType="separate"/>
+      </w:r>
+      <w:r>
+        <w:t>13</w:t>
+      </w:r>
+      <w:r>
+        <w:fldChar w:fldCharType="end"/>
+      </w:r>
+    </w:p>
+    <w:p>
+      <w:pPr>
+        <w:pStyle w:val="TOC2"/>
+        <w:rPr>
+          <w:lang w:bidi="ar-SA"/>
+        </w:rPr>
+      </w:pPr>
+      <w:r>
+        <w:t>5.5. Disable Metadata Accumulator</w:t>
+      </w:r>
+      <w:r>
+        <w:tab/>
+      </w:r>
+      <w:r>
+        <w:fldChar w:fldCharType="begin"/>
+      </w:r>
+      <w:r>
+        <w:instrText xml:space="preserve"> PAGEREF _Toc380413862 \h </w:instrText>
+      </w:r>
+      <w:r>
+        <w:fldChar w:fldCharType="separate"/>
+      </w:r>
+      <w:r>
+        <w:t>13</w:t>
+      </w:r>
+      <w:r>
+        <w:fldChar w:fldCharType="end"/>
+      </w:r>
+    </w:p>
+    <w:p>
+      <w:pPr>
         <w:pStyle w:val="TOC1"/>
         <w:rPr>
           <w:lang w:bidi="ar-SA"/>
         </w:rPr>
       </w:pPr>
       <w:r>
-        <w:t>5. Solutions</w:t>
+        <w:t>6. Revision History</w:t>
       </w:r>
       <w:r>
         <w:tab/>
@@ -567,13 +741,13 @@
         <w:fldChar w:fldCharType="begin"/>
       </w:r>
       <w:r>
-        <w:instrText xml:space="preserve"> PAGEREF _Toc380397368 \h </w:instrText>
+        <w:instrText xml:space="preserve"> PAGEREF _Toc380413863 \h </w:instrText>
       </w:r>
       <w:r>
         <w:fldChar w:fldCharType="separate"/>
       </w:r>
       <w:r>
-        <w:t>12</w:t>
+        <w:t>14</w:t>
       </w:r>
       <w:r>
         <w:fldChar w:fldCharType="end"/>
@@ -581,13 +755,13 @@
     </w:p>
     <w:p>
       <w:pPr>
-        <w:pStyle w:val="TOC2"/>
+        <w:pStyle w:val="TOC1"/>
         <w:rPr>
           <w:lang w:bidi="ar-SA"/>
         </w:rPr>
       </w:pPr>
       <w:r>
-        <w:t>5.1. Flush Dependencies</w:t>
+        <w:t>7. Acknowledgements</w:t>
       </w:r>
       <w:r>
         <w:tab/>
@@ -596,13 +770,13 @@
         <w:fldChar w:fldCharType="begin"/>
       </w:r>
       <w:r>
-        <w:instrText xml:space="preserve"> PAGEREF _Toc380397369 \h </w:instrText>
+        <w:instrText xml:space="preserve"> PAGEREF _Toc380413864 \h </w:instrText>
       </w:r>
       <w:r>
         <w:fldChar w:fldCharType="separate"/>
       </w:r>
       <w:r>
-        <w:t>12</w:t>
+        <w:t>15</w:t>
       </w:r>
       <w:r>
         <w:fldChar w:fldCharType="end"/>
@@ -610,13 +784,13 @@
     </w:p>
     <w:p>
       <w:pPr>
-        <w:pStyle w:val="TOC2"/>
+        <w:pStyle w:val="TOC1"/>
         <w:rPr>
           <w:lang w:bidi="ar-SA"/>
         </w:rPr>
       </w:pPr>
       <w:r>
-        <w:t>5.2. Chunk Proxies</w:t>
+        <w:t>8. References</w:t>
       </w:r>
       <w:r>
         <w:tab/>
@@ -625,187 +799,13 @@
         <w:fldChar w:fldCharType="begin"/>
       </w:r>
       <w:r>
-        <w:instrText xml:space="preserve"> PAGEREF _Toc380397370 \h </w:instrText>
+        <w:instrText xml:space="preserve"> PAGEREF _Toc380413865 \h </w:instrText>
       </w:r>
       <w:r>
         <w:fldChar w:fldCharType="separate"/>
       </w:r>
       <w:r>
-        <w:t>12</w:t>
-      </w:r>
-      <w:r>
-        <w:fldChar w:fldCharType="end"/>
-      </w:r>
-    </w:p>
-    <w:p>
-      <w:pPr>
-        <w:pStyle w:val="TOC2"/>
-        <w:rPr>
-          <w:lang w:bidi="ar-SA"/>
-        </w:rPr>
-      </w:pPr>
-      <w:r>
-        <w:t>5.3. Read Retries</w:t>
-      </w:r>
-      <w:r>
-        <w:tab/>
-      </w:r>
-      <w:r>
-        <w:fldChar w:fldCharType="begin"/>
-      </w:r>
-      <w:r>
-        <w:instrText xml:space="preserve"> PAGEREF _Toc380397371 \h </w:instrText>
-      </w:r>
-      <w:r>
-        <w:fldChar w:fldCharType="separate"/>
-      </w:r>
-      <w:r>
-        <w:t>13</w:t>
-      </w:r>
-      <w:r>
-        <w:fldChar w:fldCharType="end"/>
-      </w:r>
-    </w:p>
-    <w:p>
-      <w:pPr>
-        <w:pStyle w:val="TOC2"/>
-        <w:rPr>
-          <w:lang w:bidi="ar-SA"/>
-        </w:rPr>
-      </w:pPr>
-      <w:r>
-        <w:t>5.4. Prevention of Non-checksummed Metadata Use</w:t>
-      </w:r>
-      <w:r>
-        <w:tab/>
-      </w:r>
-      <w:r>
-        <w:fldChar w:fldCharType="begin"/>
-      </w:r>
-      <w:r>
-        <w:instrText xml:space="preserve"> PAGEREF _Toc380397372 \h </w:instrText>
-      </w:r>
-      <w:r>
-        <w:fldChar w:fldCharType="separate"/>
-      </w:r>
-      <w:r>
-        <w:t>14</w:t>
-      </w:r>
-      <w:r>
-        <w:fldChar w:fldCharType="end"/>
-      </w:r>
-    </w:p>
-    <w:p>
-      <w:pPr>
-        <w:pStyle w:val="TOC2"/>
-        <w:rPr>
-          <w:lang w:bidi="ar-SA"/>
-        </w:rPr>
-      </w:pPr>
-      <w:r>
-        <w:t>5.5. Disable Metadata Accumulator</w:t>
-      </w:r>
-      <w:r>
-        <w:tab/>
-      </w:r>
-      <w:r>
-        <w:fldChar w:fldCharType="begin"/>
-      </w:r>
-      <w:r>
-        <w:instrText xml:space="preserve"> PAGEREF _Toc380397373 \h </w:instrText>
-      </w:r>
-      <w:r>
-        <w:fldChar w:fldCharType="separate"/>
-      </w:r>
-      <w:r>
-        <w:t>14</w:t>
-      </w:r>
-      <w:r>
-        <w:fldChar w:fldCharType="end"/>
-      </w:r>
-    </w:p>
-    <w:p>
-      <w:pPr>
-        <w:pStyle w:val="TOC1"/>
-        <w:rPr>
-          <w:lang w:bidi="ar-SA"/>
-        </w:rPr>
-      </w:pPr>
-      <w:r>
-        <w:t>6. Revision History</w:t>
-      </w:r>
-      <w:r>
-        <w:tab/>
-      </w:r>
-      <w:r>
-        <w:fldChar w:fldCharType="begin"/>
-      </w:r>
-      <w:r>
-        <w:instrText xml:space="preserve"> PAGEREF _Toc380397374 \h </w:instrText>
-      </w:r>
-      <w:r>
-        <w:fldChar w:fldCharType="separate"/>
-      </w:r>
-      <w:r>
-        <w:t>15</w:t>
-      </w:r>
-      <w:r>
-        <w:fldChar w:fldCharType="end"/>
-      </w:r>
-    </w:p>
-    <w:p>
-      <w:pPr>
-        <w:pStyle w:val="TOC1"/>
-        <w:rPr>
-          <w:lang w:bidi="ar-SA"/>
-        </w:rPr>
-      </w:pPr>
-      <w:r>
-        <w:t>7. Acknowledgements</w:t>
-      </w:r>
-      <w:r>
-        <w:tab/>
-      </w:r>
-      <w:r>
-        <w:fldChar w:fldCharType="begin"/>
-      </w:r>
-      <w:r>
-        <w:instrText xml:space="preserve"> PAGEREF _Toc380397375 \h </w:instrText>
-      </w:r>
-      <w:r>
-        <w:fldChar w:fldCharType="separate"/>
-      </w:r>
-      <w:r>
         <w:t>16</w:t>
-      </w:r>
-      <w:r>
-        <w:fldChar w:fldCharType="end"/>
-      </w:r>
-    </w:p>
-    <w:p>
-      <w:pPr>
-        <w:pStyle w:val="TOC1"/>
-        <w:rPr>
-          <w:lang w:bidi="ar-SA"/>
-        </w:rPr>
-      </w:pPr>
-      <w:r>
-        <w:t>8. References</w:t>
-      </w:r>
-      <w:r>
-        <w:tab/>
-      </w:r>
-      <w:r>
-        <w:fldChar w:fldCharType="begin"/>
-      </w:r>
-      <w:r>
-        <w:instrText xml:space="preserve"> PAGEREF _Toc380397376 \h </w:instrText>
-      </w:r>
-      <w:r>
-        <w:fldChar w:fldCharType="separate"/>
-      </w:r>
-      <w:r>
-        <w:t>17</w:t>
       </w:r>
       <w:r>
         <w:fldChar w:fldCharType="end"/>
@@ -853,7 +853,7 @@
       <w:pPr>
         <w:pStyle w:val="Heading1"/>
       </w:pPr>
-      <w:bookmarkStart w:id="1" w:name="_Toc380397358"/>
+      <w:bookmarkStart w:id="1" w:name="_Toc380413847"/>
       <w:r>
         <w:lastRenderedPageBreak/>
         <w:t>Introduction</w:t>
@@ -933,25 +933,51 @@
       <w:r>
         <w:t xml:space="preserve">Figure </w:t>
       </w:r>
-      <w:fldSimple w:instr=" STYLEREF 1 \s ">
-        <w:r>
-          <w:rPr>
-            <w:noProof/>
-          </w:rPr>
-          <w:t>1</w:t>
-        </w:r>
-      </w:fldSimple>
+      <w:r>
+        <w:fldChar w:fldCharType="begin"/>
+      </w:r>
+      <w:r>
+        <w:instrText xml:space="preserve"> STYLEREF 1 \s </w:instrText>
+      </w:r>
+      <w:r>
+        <w:fldChar w:fldCharType="separate"/>
+      </w:r>
+      <w:r>
+        <w:rPr>
+          <w:noProof/>
+        </w:rPr>
+        <w:t>1</w:t>
+      </w:r>
+      <w:r>
+        <w:rPr>
+          <w:noProof/>
+        </w:rPr>
+        <w:fldChar w:fldCharType="end"/>
+      </w:r>
       <w:r>
         <w:noBreakHyphen/>
       </w:r>
-      <w:fldSimple w:instr=" SEQ Figure \* ARABIC \s 1 ">
-        <w:r>
-          <w:rPr>
-            <w:noProof/>
-          </w:rPr>
-          <w:t>1</w:t>
-        </w:r>
-      </w:fldSimple>
+      <w:r>
+        <w:fldChar w:fldCharType="begin"/>
+      </w:r>
+      <w:r>
+        <w:instrText xml:space="preserve"> SEQ Figure \* ARABIC \s 1 </w:instrText>
+      </w:r>
+      <w:r>
+        <w:fldChar w:fldCharType="separate"/>
+      </w:r>
+      <w:r>
+        <w:rPr>
+          <w:noProof/>
+        </w:rPr>
+        <w:t>1</w:t>
+      </w:r>
+      <w:r>
+        <w:rPr>
+          <w:noProof/>
+        </w:rPr>
+        <w:fldChar w:fldCharType="end"/>
+      </w:r>
       <w:r>
         <w:t>: The SWMR feature as implemented in HDF5.</w:t>
       </w:r>
@@ -1025,7 +1051,7 @@
       <w:pPr>
         <w:pStyle w:val="Heading1"/>
       </w:pPr>
-      <w:bookmarkStart w:id="2" w:name="_Toc380397359"/>
+      <w:bookmarkStart w:id="2" w:name="_Toc380413848"/>
       <w:r>
         <w:lastRenderedPageBreak/>
         <w:t>SWMR Semantics</w:t>
@@ -1208,7 +1234,7 @@
       <w:pPr>
         <w:pStyle w:val="Heading1"/>
       </w:pPr>
-      <w:bookmarkStart w:id="3" w:name="_Toc380397360"/>
+      <w:bookmarkStart w:id="3" w:name="_Toc380413849"/>
       <w:r>
         <w:lastRenderedPageBreak/>
         <w:t>HDF5 Metadata and Basic Metadata Cache Operations</w:t>
@@ -1225,7 +1251,7 @@
         <w:ind w:left="576" w:hanging="576"/>
         <w:jc w:val="both"/>
       </w:pPr>
-      <w:bookmarkStart w:id="4" w:name="_Toc380397361"/>
+      <w:bookmarkStart w:id="4" w:name="_Toc380413850"/>
       <w:r>
         <w:t>Metadata and Stored Objects</w:t>
       </w:r>
@@ -1317,7 +1343,7 @@
         <w:ind w:left="576" w:hanging="576"/>
         <w:jc w:val="both"/>
       </w:pPr>
-      <w:bookmarkStart w:id="5" w:name="_Toc380397362"/>
+      <w:bookmarkStart w:id="5" w:name="_Toc380413851"/>
       <w:r>
         <w:t>Normal Operations</w:t>
       </w:r>
@@ -1376,7 +1402,7 @@
         <w:rPr>
           <w:noProof/>
         </w:rPr>
-        <w:t>12</w:t>
+        <w:t>11</w:t>
       </w:r>
       <w:r>
         <w:fldChar w:fldCharType="end"/>
@@ -1442,25 +1468,51 @@
                             <w:r>
                               <w:t xml:space="preserve">Figure </w:t>
                             </w:r>
-                            <w:fldSimple w:instr=" STYLEREF 1 \s ">
-                              <w:r>
-                                <w:rPr>
-                                  <w:noProof/>
-                                </w:rPr>
-                                <w:t>3</w:t>
-                              </w:r>
-                            </w:fldSimple>
+                            <w:r>
+                              <w:fldChar w:fldCharType="begin"/>
+                            </w:r>
+                            <w:r>
+                              <w:instrText xml:space="preserve"> STYLEREF 1 \s </w:instrText>
+                            </w:r>
+                            <w:r>
+                              <w:fldChar w:fldCharType="separate"/>
+                            </w:r>
+                            <w:r>
+                              <w:rPr>
+                                <w:noProof/>
+                              </w:rPr>
+                              <w:t>3</w:t>
+                            </w:r>
+                            <w:r>
+                              <w:rPr>
+                                <w:noProof/>
+                              </w:rPr>
+                              <w:fldChar w:fldCharType="end"/>
+                            </w:r>
                             <w:r>
                               <w:noBreakHyphen/>
                             </w:r>
-                            <w:fldSimple w:instr=" SEQ Figure \* ARABIC \s 1 ">
-                              <w:r>
-                                <w:rPr>
-                                  <w:noProof/>
-                                </w:rPr>
-                                <w:t>1</w:t>
-                              </w:r>
-                            </w:fldSimple>
+                            <w:r>
+                              <w:fldChar w:fldCharType="begin"/>
+                            </w:r>
+                            <w:r>
+                              <w:instrText xml:space="preserve"> SEQ Figure \* ARABIC \s 1 </w:instrText>
+                            </w:r>
+                            <w:r>
+                              <w:fldChar w:fldCharType="separate"/>
+                            </w:r>
+                            <w:r>
+                              <w:rPr>
+                                <w:noProof/>
+                              </w:rPr>
+                              <w:t>1</w:t>
+                            </w:r>
+                            <w:r>
+                              <w:rPr>
+                                <w:noProof/>
+                              </w:rPr>
+                              <w:fldChar w:fldCharType="end"/>
+                            </w:r>
                             <w:r>
                               <w:t xml:space="preserve">: Position of the metadata cache in the HDF5 </w:t>
                             </w:r>
@@ -1511,25 +1563,51 @@
                       <w:r>
                         <w:t xml:space="preserve">Figure </w:t>
                       </w:r>
-                      <w:fldSimple w:instr=" STYLEREF 1 \s ">
-                        <w:r>
-                          <w:rPr>
-                            <w:noProof/>
-                          </w:rPr>
-                          <w:t>3</w:t>
-                        </w:r>
-                      </w:fldSimple>
+                      <w:r>
+                        <w:fldChar w:fldCharType="begin"/>
+                      </w:r>
+                      <w:r>
+                        <w:instrText xml:space="preserve"> STYLEREF 1 \s </w:instrText>
+                      </w:r>
+                      <w:r>
+                        <w:fldChar w:fldCharType="separate"/>
+                      </w:r>
+                      <w:r>
+                        <w:rPr>
+                          <w:noProof/>
+                        </w:rPr>
+                        <w:t>3</w:t>
+                      </w:r>
+                      <w:r>
+                        <w:rPr>
+                          <w:noProof/>
+                        </w:rPr>
+                        <w:fldChar w:fldCharType="end"/>
+                      </w:r>
                       <w:r>
                         <w:noBreakHyphen/>
                       </w:r>
-                      <w:fldSimple w:instr=" SEQ Figure \* ARABIC \s 1 ">
-                        <w:r>
-                          <w:rPr>
-                            <w:noProof/>
-                          </w:rPr>
-                          <w:t>1</w:t>
-                        </w:r>
-                      </w:fldSimple>
+                      <w:r>
+                        <w:fldChar w:fldCharType="begin"/>
+                      </w:r>
+                      <w:r>
+                        <w:instrText xml:space="preserve"> SEQ Figure \* ARABIC \s 1 </w:instrText>
+                      </w:r>
+                      <w:r>
+                        <w:fldChar w:fldCharType="separate"/>
+                      </w:r>
+                      <w:r>
+                        <w:rPr>
+                          <w:noProof/>
+                        </w:rPr>
+                        <w:t>1</w:t>
+                      </w:r>
+                      <w:r>
+                        <w:rPr>
+                          <w:noProof/>
+                        </w:rPr>
+                        <w:fldChar w:fldCharType="end"/>
+                      </w:r>
                       <w:r>
                         <w:t xml:space="preserve">: Position of the metadata cache in the HDF5 </w:t>
                       </w:r>
@@ -1731,7 +1809,7 @@
         <w:ind w:left="576" w:hanging="576"/>
         <w:jc w:val="both"/>
       </w:pPr>
-      <w:bookmarkStart w:id="6" w:name="_Toc380397363"/>
+      <w:bookmarkStart w:id="6" w:name="_Toc380413852"/>
       <w:r>
         <w:t>Corking</w:t>
       </w:r>
@@ -1903,7 +1981,7 @@
         <w:ind w:left="576" w:hanging="576"/>
         <w:jc w:val="both"/>
       </w:pPr>
-      <w:bookmarkStart w:id="7" w:name="_Toc380397364"/>
+      <w:bookmarkStart w:id="7" w:name="_Toc380413853"/>
       <w:r>
         <w:t>Aggregation</w:t>
       </w:r>
@@ -2029,7 +2107,7 @@
       <w:pPr>
         <w:pStyle w:val="Heading1"/>
       </w:pPr>
-      <w:bookmarkStart w:id="8" w:name="_Toc380397365"/>
+      <w:bookmarkStart w:id="8" w:name="_Toc380413854"/>
       <w:r>
         <w:lastRenderedPageBreak/>
         <w:t>Problems That Affect SWMR</w:t>
@@ -2046,7 +2124,7 @@
         <w:ind w:left="576" w:hanging="576"/>
         <w:jc w:val="both"/>
       </w:pPr>
-      <w:bookmarkStart w:id="9" w:name="_Toc380397366"/>
+      <w:bookmarkStart w:id="9" w:name="_Toc380413855"/>
       <w:r>
         <w:t>Flush Ordering</w:t>
       </w:r>
@@ -2129,10 +2207,10 @@
           <w:noProof/>
         </w:rPr>
         <w:drawing>
-          <wp:inline distT="0" distB="0" distL="0" distR="0" wp14:anchorId="481D14B4" wp14:editId="1EB02279">
-            <wp:extent cx="5939942" cy="797357"/>
-            <wp:effectExtent l="0" t="0" r="3810" b="3175"/>
-            <wp:docPr id="2" name="Picture 2"/>
+          <wp:inline distT="0" distB="0" distL="0" distR="0" wp14:anchorId="54F76193" wp14:editId="31671FE4">
+            <wp:extent cx="5943600" cy="807720"/>
+            <wp:effectExtent l="0" t="0" r="0" b="0"/>
+            <wp:docPr id="9" name="Picture 9"/>
             <wp:cNvGraphicFramePr>
               <a:graphicFrameLocks xmlns:a="http://schemas.openxmlformats.org/drawingml/2006/main" noChangeAspect="1"/>
             </wp:cNvGraphicFramePr>
@@ -2140,33 +2218,29 @@
               <a:graphicData uri="http://schemas.openxmlformats.org/drawingml/2006/picture">
                 <pic:pic xmlns:pic="http://schemas.openxmlformats.org/drawingml/2006/picture">
                   <pic:nvPicPr>
-                    <pic:cNvPr id="0" name="Picture 2"/>
-                    <pic:cNvPicPr>
-                      <a:picLocks noChangeAspect="1" noChangeArrowheads="1"/>
-                    </pic:cNvPicPr>
+                    <pic:cNvPr id="0" name="MetadataObjectsParentChild.JPG"/>
+                    <pic:cNvPicPr/>
                   </pic:nvPicPr>
                   <pic:blipFill>
-                    <a:blip r:embed="rId17" cstate="print">
+                    <a:blip r:embed="rId17">
                       <a:extLst>
                         <a:ext uri="{28A0092B-C50C-407E-A947-70E740481C1C}">
                           <a14:useLocalDpi xmlns:a14="http://schemas.microsoft.com/office/drawing/2010/main" val="0"/>
                         </a:ext>
                       </a:extLst>
                     </a:blip>
-                    <a:srcRect/>
                     <a:stretch>
                       <a:fillRect/>
                     </a:stretch>
                   </pic:blipFill>
-                  <pic:spPr bwMode="auto">
+                  <pic:spPr>
                     <a:xfrm>
                       <a:off x="0" y="0"/>
-                      <a:ext cx="6079315" cy="816066"/>
+                      <a:ext cx="5943600" cy="807720"/>
                     </a:xfrm>
                     <a:prstGeom prst="rect">
                       <a:avLst/>
                     </a:prstGeom>
-                    <a:noFill/>
                   </pic:spPr>
                 </pic:pic>
               </a:graphicData>
@@ -2177,31 +2251,62 @@
     </w:p>
     <w:p>
       <w:pPr>
+        <w:keepNext/>
+      </w:pPr>
+    </w:p>
+    <w:p>
+      <w:pPr>
         <w:pStyle w:val="Caption"/>
         <w:jc w:val="center"/>
       </w:pPr>
       <w:r>
         <w:t xml:space="preserve">Figure </w:t>
       </w:r>
-      <w:fldSimple w:instr=" STYLEREF 1 \s ">
-        <w:r>
-          <w:rPr>
-            <w:noProof/>
-          </w:rPr>
-          <w:t>4</w:t>
-        </w:r>
-      </w:fldSimple>
+      <w:r>
+        <w:fldChar w:fldCharType="begin"/>
+      </w:r>
+      <w:r>
+        <w:instrText xml:space="preserve"> STYLEREF 1 \s </w:instrText>
+      </w:r>
+      <w:r>
+        <w:fldChar w:fldCharType="separate"/>
+      </w:r>
+      <w:r>
+        <w:rPr>
+          <w:noProof/>
+        </w:rPr>
+        <w:t>4</w:t>
+      </w:r>
+      <w:r>
+        <w:rPr>
+          <w:noProof/>
+        </w:rPr>
+        <w:fldChar w:fldCharType="end"/>
+      </w:r>
       <w:r>
         <w:noBreakHyphen/>
       </w:r>
-      <w:fldSimple w:instr=" SEQ Figure \* ARABIC \s 1 ">
-        <w:r>
-          <w:rPr>
-            <w:noProof/>
-          </w:rPr>
-          <w:t>1</w:t>
-        </w:r>
-      </w:fldSimple>
+      <w:r>
+        <w:fldChar w:fldCharType="begin"/>
+      </w:r>
+      <w:r>
+        <w:instrText xml:space="preserve"> SEQ Figure \* ARABIC \s 1 </w:instrText>
+      </w:r>
+      <w:r>
+        <w:fldChar w:fldCharType="separate"/>
+      </w:r>
+      <w:r>
+        <w:rPr>
+          <w:noProof/>
+        </w:rPr>
+        <w:t>1</w:t>
+      </w:r>
+      <w:r>
+        <w:rPr>
+          <w:noProof/>
+        </w:rPr>
+        <w:fldChar w:fldCharType="end"/>
+      </w:r>
       <w:r>
         <w:t>: Parent-child relationships between metadata objects in the HDF5 file.</w:t>
       </w:r>
@@ -2216,7 +2321,7 @@
         <w:ind w:left="576" w:hanging="576"/>
         <w:jc w:val="both"/>
       </w:pPr>
-      <w:bookmarkStart w:id="10" w:name="_Toc380397367"/>
+      <w:bookmarkStart w:id="10" w:name="_Toc380413856"/>
       <w:r>
         <w:t>Torn Writes</w:t>
       </w:r>
@@ -2383,25 +2488,51 @@
       <w:r>
         <w:t xml:space="preserve">Figure </w:t>
       </w:r>
-      <w:fldSimple w:instr=" STYLEREF 1 \s ">
-        <w:r>
-          <w:rPr>
-            <w:noProof/>
-          </w:rPr>
-          <w:t>4</w:t>
-        </w:r>
-      </w:fldSimple>
+      <w:r>
+        <w:fldChar w:fldCharType="begin"/>
+      </w:r>
+      <w:r>
+        <w:instrText xml:space="preserve"> STYLEREF 1 \s </w:instrText>
+      </w:r>
+      <w:r>
+        <w:fldChar w:fldCharType="separate"/>
+      </w:r>
+      <w:r>
+        <w:rPr>
+          <w:noProof/>
+        </w:rPr>
+        <w:t>4</w:t>
+      </w:r>
+      <w:r>
+        <w:rPr>
+          <w:noProof/>
+        </w:rPr>
+        <w:fldChar w:fldCharType="end"/>
+      </w:r>
       <w:r>
         <w:noBreakHyphen/>
       </w:r>
-      <w:fldSimple w:instr=" SEQ Figure \* ARABIC \s 1 ">
-        <w:r>
-          <w:rPr>
-            <w:noProof/>
-          </w:rPr>
-          <w:t>2</w:t>
-        </w:r>
-      </w:fldSimple>
+      <w:r>
+        <w:fldChar w:fldCharType="begin"/>
+      </w:r>
+      <w:r>
+        <w:instrText xml:space="preserve"> SEQ Figure \* ARABIC \s 1 </w:instrText>
+      </w:r>
+      <w:r>
+        <w:fldChar w:fldCharType="separate"/>
+      </w:r>
+      <w:r>
+        <w:rPr>
+          <w:noProof/>
+        </w:rPr>
+        <w:t>2</w:t>
+      </w:r>
+      <w:r>
+        <w:rPr>
+          <w:noProof/>
+        </w:rPr>
+        <w:fldChar w:fldCharType="end"/>
+      </w:r>
       <w:r>
         <w:t>: Graphical depiction of torn writes.</w:t>
       </w:r>
@@ -2413,7 +2544,7 @@
       <w:pPr>
         <w:pStyle w:val="Heading1"/>
       </w:pPr>
-      <w:bookmarkStart w:id="11" w:name="_Toc380397368"/>
+      <w:bookmarkStart w:id="11" w:name="_Toc380413857"/>
       <w:r>
         <w:lastRenderedPageBreak/>
         <w:t>Solutions</w:t>
@@ -2430,7 +2561,7 @@
         <w:ind w:left="576" w:hanging="576"/>
         <w:jc w:val="both"/>
       </w:pPr>
-      <w:bookmarkStart w:id="12" w:name="_Toc380397369"/>
+      <w:bookmarkStart w:id="12" w:name="_Toc380413858"/>
       <w:r>
         <w:t>Flush Dependencies</w:t>
       </w:r>
@@ -2566,7 +2697,7 @@
         <w:ind w:left="576" w:hanging="576"/>
         <w:jc w:val="both"/>
       </w:pPr>
-      <w:bookmarkStart w:id="13" w:name="_Toc380397370"/>
+      <w:bookmarkStart w:id="13" w:name="_Toc380413859"/>
       <w:r>
         <w:t>Chunk Pr</w:t>
       </w:r>
@@ -2656,19 +2787,15 @@
     </w:p>
     <w:p/>
     <w:p>
-      <w:pPr>
-        <w:keepNext/>
-        <w:jc w:val="center"/>
-      </w:pPr>
       <w:r>
         <w:rPr>
           <w:noProof/>
         </w:rPr>
         <w:drawing>
-          <wp:inline distT="0" distB="0" distL="0" distR="0" wp14:anchorId="79E1A748" wp14:editId="60DB78CE">
-            <wp:extent cx="5939125" cy="2653059"/>
-            <wp:effectExtent l="0" t="0" r="5080" b="0"/>
-            <wp:docPr id="27" name="Picture 27"/>
+          <wp:inline distT="0" distB="0" distL="0" distR="0">
+            <wp:extent cx="5943600" cy="2663190"/>
+            <wp:effectExtent l="0" t="0" r="0" b="3810"/>
+            <wp:docPr id="8" name="Picture 8"/>
             <wp:cNvGraphicFramePr>
               <a:graphicFrameLocks xmlns:a="http://schemas.openxmlformats.org/drawingml/2006/main" noChangeAspect="1"/>
             </wp:cNvGraphicFramePr>
@@ -2676,33 +2803,29 @@
               <a:graphicData uri="http://schemas.openxmlformats.org/drawingml/2006/picture">
                 <pic:pic xmlns:pic="http://schemas.openxmlformats.org/drawingml/2006/picture">
                   <pic:nvPicPr>
-                    <pic:cNvPr id="0" name="Picture 6"/>
-                    <pic:cNvPicPr>
-                      <a:picLocks noChangeAspect="1" noChangeArrowheads="1"/>
-                    </pic:cNvPicPr>
+                    <pic:cNvPr id="0" name="ChunkProxies.JPG"/>
+                    <pic:cNvPicPr/>
                   </pic:nvPicPr>
                   <pic:blipFill>
-                    <a:blip r:embed="rId20" cstate="print">
+                    <a:blip r:embed="rId20">
                       <a:extLst>
                         <a:ext uri="{28A0092B-C50C-407E-A947-70E740481C1C}">
                           <a14:useLocalDpi xmlns:a14="http://schemas.microsoft.com/office/drawing/2010/main" val="0"/>
                         </a:ext>
                       </a:extLst>
                     </a:blip>
-                    <a:srcRect/>
                     <a:stretch>
                       <a:fillRect/>
                     </a:stretch>
                   </pic:blipFill>
-                  <pic:spPr bwMode="auto">
+                  <pic:spPr>
                     <a:xfrm>
                       <a:off x="0" y="0"/>
-                      <a:ext cx="5946007" cy="2656133"/>
+                      <a:ext cx="5943600" cy="2663190"/>
                     </a:xfrm>
                     <a:prstGeom prst="rect">
                       <a:avLst/>
                     </a:prstGeom>
-                    <a:noFill/>
                   </pic:spPr>
                 </pic:pic>
               </a:graphicData>
@@ -2711,6 +2834,7 @@
         </w:drawing>
       </w:r>
     </w:p>
+    <w:p/>
     <w:p>
       <w:pPr>
         <w:pStyle w:val="Caption"/>
@@ -2765,13 +2889,7 @@
         <w:fldChar w:fldCharType="end"/>
       </w:r>
       <w:r>
-        <w:t>: Depiction of chunk proxies in the metadata cache</w:t>
-      </w:r>
-      <w:r>
-        <w:t xml:space="preserve">. </w:t>
-      </w:r>
-      <w:r>
-        <w:t>For clarity, only one dependency relationship is shown in the caches.</w:t>
+        <w:t>: Depiction of chunk proxies in the metadata cache. For clarity, only one dependency relationship is shown in the caches.</w:t>
       </w:r>
     </w:p>
     <w:p/>
@@ -2784,7 +2902,7 @@
         <w:ind w:left="576" w:hanging="576"/>
         <w:jc w:val="both"/>
       </w:pPr>
-      <w:bookmarkStart w:id="15" w:name="_Toc380397371"/>
+      <w:bookmarkStart w:id="15" w:name="_Toc380413860"/>
       <w:r>
         <w:t>Read Retries</w:t>
       </w:r>
@@ -2929,7 +3047,7 @@
         <w:ind w:left="576" w:hanging="576"/>
         <w:jc w:val="both"/>
       </w:pPr>
-      <w:bookmarkStart w:id="16" w:name="_Toc380397372"/>
+      <w:bookmarkStart w:id="16" w:name="_Toc380413861"/>
       <w:r>
         <w:lastRenderedPageBreak/>
         <w:t>Prevention of Non-</w:t>
@@ -3026,7 +3144,7 @@
         <w:ind w:left="576" w:hanging="576"/>
         <w:jc w:val="both"/>
       </w:pPr>
-      <w:bookmarkStart w:id="17" w:name="_Toc380397373"/>
+      <w:bookmarkStart w:id="17" w:name="_Toc380413862"/>
       <w:r>
         <w:t>Disable Metadata Accumulator</w:t>
       </w:r>
@@ -3097,7 +3215,7 @@
       <w:pPr>
         <w:pStyle w:val="Heading1"/>
       </w:pPr>
-      <w:bookmarkStart w:id="18" w:name="_Toc380397374"/>
+      <w:bookmarkStart w:id="18" w:name="_Toc380413863"/>
       <w:r>
         <w:lastRenderedPageBreak/>
         <w:t>Revision His</w:t>
@@ -3386,7 +3504,7 @@
       <w:pPr>
         <w:pStyle w:val="Heading1"/>
       </w:pPr>
-      <w:bookmarkStart w:id="20" w:name="_Toc380397375"/>
+      <w:bookmarkStart w:id="20" w:name="_Toc380413864"/>
       <w:r>
         <w:lastRenderedPageBreak/>
         <w:t>Acknowledgements</w:t>
@@ -3405,7 +3523,7 @@
       <w:pPr>
         <w:pStyle w:val="Heading1"/>
       </w:pPr>
-      <w:bookmarkStart w:id="21" w:name="_Toc380397376"/>
+      <w:bookmarkStart w:id="21" w:name="_Toc380413865"/>
       <w:r>
         <w:lastRenderedPageBreak/>
         <w:t>References</w:t>
@@ -3606,7 +3724,7 @@
                 <w:noProof/>
               </w:rPr>
               <w:drawing>
-                <wp:anchor distT="0" distB="0" distL="0" distR="0" simplePos="0" relativeHeight="251658240" behindDoc="0" locked="0" layoutInCell="1" allowOverlap="1" wp14:anchorId="5D56F954" wp14:editId="6CA7F1A4">
+                <wp:anchor distT="0" distB="0" distL="0" distR="0" simplePos="0" relativeHeight="251658240" behindDoc="0" locked="0" layoutInCell="1" allowOverlap="1" wp14:anchorId="43818404" wp14:editId="5AB26BB6">
                   <wp:simplePos x="0" y="0"/>
                   <wp:positionH relativeFrom="leftMargin">
                     <wp:posOffset>930910</wp:posOffset>
@@ -3665,7 +3783,7 @@
               <w:rPr>
                 <w:noProof/>
               </w:rPr>
-              <w:t>3</w:t>
+              <w:t>16</w:t>
             </w:r>
             <w:r>
               <w:rPr>
@@ -3676,14 +3794,27 @@
             <w:r>
               <w:t xml:space="preserve"> of </w:t>
             </w:r>
-            <w:fldSimple w:instr=" NUMPAGES  ">
-              <w:r>
-                <w:rPr>
-                  <w:noProof/>
-                </w:rPr>
-                <w:t>16</w:t>
-              </w:r>
-            </w:fldSimple>
+            <w:r>
+              <w:fldChar w:fldCharType="begin"/>
+            </w:r>
+            <w:r>
+              <w:instrText xml:space="preserve"> NUMPAGES  </w:instrText>
+            </w:r>
+            <w:r>
+              <w:fldChar w:fldCharType="separate"/>
+            </w:r>
+            <w:r>
+              <w:rPr>
+                <w:noProof/>
+              </w:rPr>
+              <w:t>16</w:t>
+            </w:r>
+            <w:r>
+              <w:rPr>
+                <w:noProof/>
+              </w:rPr>
+              <w:fldChar w:fldCharType="end"/>
+            </w:r>
           </w:p>
         </w:sdtContent>
       </w:sdt>
@@ -3812,28 +3943,54 @@
     <w:pPr>
       <w:pStyle w:val="Header"/>
     </w:pPr>
-    <w:fldSimple w:instr=" STYLEREF  Title  \* MERGEFORMAT ">
-      <w:r>
-        <w:rPr>
-          <w:noProof/>
-        </w:rPr>
-        <w:t>Metadata Cache Issues under SWMR and their Solutions</w:t>
-      </w:r>
-    </w:fldSimple>
+    <w:r>
+      <w:fldChar w:fldCharType="begin"/>
+    </w:r>
+    <w:r>
+      <w:instrText xml:space="preserve"> STYLEREF  Title  \* MERGEFORMAT </w:instrText>
+    </w:r>
+    <w:r>
+      <w:fldChar w:fldCharType="separate"/>
+    </w:r>
+    <w:r>
+      <w:rPr>
+        <w:noProof/>
+      </w:rPr>
+      <w:t>Metadata Cache Issues under SWMR and their Solutions</w:t>
+    </w:r>
+    <w:r>
+      <w:rPr>
+        <w:noProof/>
+      </w:rPr>
+      <w:fldChar w:fldCharType="end"/>
+    </w:r>
     <w:r>
       <w:tab/>
     </w:r>
     <w:r>
       <w:tab/>
     </w:r>
-    <w:fldSimple w:instr=" STYLEREF  Contents  \* MERGEFORMAT ">
-      <w:r>
-        <w:rPr>
-          <w:noProof/>
-        </w:rPr>
-        <w:t>Contents</w:t>
-      </w:r>
-    </w:fldSimple>
+    <w:r>
+      <w:fldChar w:fldCharType="begin"/>
+    </w:r>
+    <w:r>
+      <w:instrText xml:space="preserve"> STYLEREF  Contents  \* MERGEFORMAT </w:instrText>
+    </w:r>
+    <w:r>
+      <w:fldChar w:fldCharType="separate"/>
+    </w:r>
+    <w:r>
+      <w:rPr>
+        <w:noProof/>
+      </w:rPr>
+      <w:t>Contents</w:t>
+    </w:r>
+    <w:r>
+      <w:rPr>
+        <w:noProof/>
+      </w:rPr>
+      <w:fldChar w:fldCharType="end"/>
+    </w:r>
   </w:p>
 </w:hdr>
 </file>
@@ -3849,39 +4006,81 @@
         <w:tab w:val="left" w:pos="6760"/>
       </w:tabs>
     </w:pPr>
-    <w:fldSimple w:instr=" STYLEREF  Title  \* MERGEFORMAT ">
-      <w:r>
-        <w:rPr>
-          <w:noProof/>
-        </w:rPr>
-        <w:t>Metadata Cache Issues under SWMR and their Solutions</w:t>
-      </w:r>
-    </w:fldSimple>
+    <w:r>
+      <w:fldChar w:fldCharType="begin"/>
+    </w:r>
+    <w:r>
+      <w:instrText xml:space="preserve"> ST</w:instrText>
+    </w:r>
+    <w:r>
+      <w:instrText xml:space="preserve">YLEREF  Title  \* MERGEFORMAT </w:instrText>
+    </w:r>
+    <w:r>
+      <w:fldChar w:fldCharType="separate"/>
+    </w:r>
+    <w:r>
+      <w:rPr>
+        <w:noProof/>
+      </w:rPr>
+      <w:t>Metadata Cache Issues under SWMR and their Solutions</w:t>
+    </w:r>
+    <w:r>
+      <w:rPr>
+        <w:noProof/>
+      </w:rPr>
+      <w:fldChar w:fldCharType="end"/>
+    </w:r>
     <w:r>
       <w:rPr>
         <w:noProof/>
       </w:rPr>
       <w:t xml:space="preserve"> - </w:t>
     </w:r>
-    <w:fldSimple w:instr=" STYLEREF  Identifier  \* MERGEFORMAT ">
-      <w:r>
-        <w:rPr>
-          <w:noProof/>
-        </w:rPr>
-        <w:t>RFC THG 2013-11-17</w:t>
-      </w:r>
-    </w:fldSimple>
+    <w:r>
+      <w:fldChar w:fldCharType="begin"/>
+    </w:r>
+    <w:r>
+      <w:instrText xml:space="preserve"> STYLEREF  Identifier  \* MERGEFORMAT </w:instrText>
+    </w:r>
+    <w:r>
+      <w:fldChar w:fldCharType="separate"/>
+    </w:r>
+    <w:r>
+      <w:rPr>
+        <w:noProof/>
+      </w:rPr>
+      <w:t>RFC THG 2013-11-17</w:t>
+    </w:r>
+    <w:r>
+      <w:rPr>
+        <w:noProof/>
+      </w:rPr>
+      <w:fldChar w:fldCharType="end"/>
+    </w:r>
     <w:r>
       <w:t xml:space="preserve"> - </w:t>
     </w:r>
-    <w:fldSimple w:instr=" STYLEREF  Version  \* MERGEFORMAT ">
-      <w:r>
-        <w:rPr>
-          <w:noProof/>
-        </w:rPr>
-        <w:t>Document Version 3</w:t>
-      </w:r>
-    </w:fldSimple>
+    <w:r>
+      <w:fldChar w:fldCharType="begin"/>
+    </w:r>
+    <w:r>
+      <w:instrText xml:space="preserve"> STYLEREF  Version  \* MERGEFORMAT </w:instrText>
+    </w:r>
+    <w:r>
+      <w:fldChar w:fldCharType="separate"/>
+    </w:r>
+    <w:r>
+      <w:rPr>
+        <w:noProof/>
+      </w:rPr>
+      <w:t>Document Version 3</w:t>
+    </w:r>
+    <w:r>
+      <w:rPr>
+        <w:noProof/>
+      </w:rPr>
+      <w:fldChar w:fldCharType="end"/>
+    </w:r>
     <w:r>
       <w:tab/>
     </w:r>
@@ -3907,28 +4106,57 @@
     <w:pPr>
       <w:pStyle w:val="Header"/>
     </w:pPr>
-    <w:fldSimple w:instr=" STYLEREF  Title  \* MERGEFORMAT ">
-      <w:r>
-        <w:rPr>
-          <w:noProof/>
-        </w:rPr>
-        <w:t>Metadata Cache Issues under SWMR and their Solutions</w:t>
-      </w:r>
-    </w:fldSimple>
+    <w:r>
+      <w:fldChar w:fldCharType="begin"/>
+    </w:r>
+    <w:r>
+      <w:instrText xml:space="preserve"> STYLEREF  Title  \* MERGEFORMAT </w:instrText>
+    </w:r>
+    <w:r>
+      <w:fldChar w:fldCharType="separate"/>
+    </w:r>
+    <w:r>
+      <w:rPr>
+        <w:noProof/>
+      </w:rPr>
+      <w:t>Metadata Cache Issues under SWMR and their Solutions</w:t>
+    </w:r>
+    <w:r>
+      <w:rPr>
+        <w:noProof/>
+      </w:rPr>
+      <w:fldChar w:fldCharType="end"/>
+    </w:r>
     <w:r>
       <w:tab/>
     </w:r>
     <w:r>
       <w:tab/>
     </w:r>
-    <w:fldSimple w:instr=" STYLEREF  &quot;Heading 1&quot;  \* MERGEFORMAT ">
-      <w:r>
-        <w:rPr>
-          <w:noProof/>
-        </w:rPr>
-        <w:t>References</w:t>
-      </w:r>
-    </w:fldSimple>
+    <w:r>
+      <w:fldChar w:fldCharType="begin"/>
+    </w:r>
+    <w:r>
+      <w:instrText xml:space="preserve"> STYLEREF  "Heading</w:instrText>
+    </w:r>
+    <w:r>
+      <w:instrText xml:space="preserve"> 1"  \* MERGEFORMAT </w:instrText>
+    </w:r>
+    <w:r>
+      <w:fldChar w:fldCharType="separate"/>
+    </w:r>
+    <w:r>
+      <w:rPr>
+        <w:noProof/>
+      </w:rPr>
+      <w:t>References</w:t>
+    </w:r>
+    <w:r>
+      <w:rPr>
+        <w:noProof/>
+      </w:rPr>
+      <w:fldChar w:fldCharType="end"/>
+    </w:r>
   </w:p>
 </w:hdr>
 </file>
@@ -3939,30 +4167,14 @@
     <w:pPr>
       <w:pStyle w:val="Header"/>
     </w:pPr>
-    <w:r>
-      <w:fldChar w:fldCharType="begin"/>
-    </w:r>
-    <w:r>
-      <w:instrText xml:space="preserve"> STYLEREF </w:instrText>
-    </w:r>
-    <w:r>
-      <w:instrText xml:space="preserve"> Title  \* MERGEFORMAT </w:instrText>
-    </w:r>
-    <w:r>
-      <w:fldChar w:fldCharType="separate"/>
-    </w:r>
-    <w:r>
-      <w:rPr>
-        <w:noProof/>
-      </w:rPr>
-      <w:t>Metadata Cache Issues under SWMR and their Solutions</w:t>
-    </w:r>
-    <w:r>
-      <w:rPr>
-        <w:noProof/>
-      </w:rPr>
-      <w:fldChar w:fldCharType="end"/>
-    </w:r>
+    <w:fldSimple w:instr=" STYLEREF  Title  \* MERGEFORMAT ">
+      <w:r>
+        <w:rPr>
+          <w:noProof/>
+        </w:rPr>
+        <w:t>Metadata Cache Issues under SWMR and their Solutions</w:t>
+      </w:r>
+    </w:fldSimple>
     <w:r>
       <w:tab/>
     </w:r>
@@ -11026,7 +11238,7 @@
 </file>
 
 <file path=customXml/itemProps1.xml><?xml version="1.0" encoding="utf-8"?>
-<ds:datastoreItem xmlns:ds="http://schemas.openxmlformats.org/officeDocument/2006/customXml" ds:itemID="{5F88726A-80E1-4233-BBE5-E6C4BD68DCF4}">
+<ds:datastoreItem xmlns:ds="http://schemas.openxmlformats.org/officeDocument/2006/customXml" ds:itemID="{93C27A80-C768-4ED0-95A7-741DA86B795C}">
   <ds:schemaRefs>
     <ds:schemaRef ds:uri="http://schemas.openxmlformats.org/officeDocument/2006/bibliography"/>
   </ds:schemaRefs>

</xml_diff>